<commit_message>
one tag text convertion
</commit_message>
<xml_diff>
--- a/richtext.docx
+++ b/richtext.docx
@@ -121,6 +121,79 @@
           <w:lang w:val="en-US"/>
         </w:rPr>
         <w:t xml:space="preserve"> </w:t>
+      </w:r>
+      <w:r>
+        <w:rPr>
+          <w:color w:val="00FF02"/>
+        </w:rPr>
+        <w:t xml:space="preserve">KEK</w:t>
+      </w:r>
+      <w:r>
+        <w:t xml:space="preserve"> </w:t>
+      </w:r>
+      <w:r>
+        <w:t xml:space="preserve"/>
+        <w:br/>
+        <w:t xml:space="preserve">Hello</w:t>
+        <w:br/>
+        <w:t xml:space="preserve"/>
+      </w:r>
+      <w:r>
+        <w:t xml:space="preserve">It's my string.</w:t>
+      </w:r>
+      <w:r>
+        <w:rPr>
+          <w:i/>
+        </w:rPr>
+        <w:t xml:space="preserve">So i can do</w:t>
+      </w:r>
+      <w:r>
+        <w:t xml:space="preserve"> </w:t>
+      </w:r>
+      <w:r>
+        <w:rPr>
+          <w:b/>
+        </w:rPr>
+        <w:t xml:space="preserve">Whatever I want</w:t>
+      </w:r>
+      <w:r>
+        <w:t xml:space="preserve"> </w:t>
+      </w:r>
+      <w:r>
+        <w:t xml:space="preserve"> </w:t>
+      </w:r>
+      <w:r>
+        <w:rPr>
+          <w:u w:val="single"/>
+        </w:rPr>
+        <w:t xml:space="preserve">Whit it.</w:t>
+      </w:r>
+      <w:r>
+        <w:t xml:space="preserve"> </w:t>
+      </w:r>
+      <w:r>
+        <w:t xml:space="preserve"> </w:t>
+      </w:r>
+      <w:r>
+        <w:rPr>
+          <w:vertAlign w:val="superscript"/>
+        </w:rPr>
+        <w:t xml:space="preserve">But it has to be correct displayed</w:t>
+      </w:r>
+      <w:r>
+        <w:t xml:space="preserve"> </w:t>
+      </w:r>
+      <w:r>
+        <w:rPr>
+          <w:vertAlign w:val="subscript"/>
+        </w:rPr>
+        <w:t xml:space="preserve"> And Im doing my best.</w:t>
+      </w:r>
+      <w:r>
+        <w:t xml:space="preserve"> </w:t>
+      </w:r>
+      <w:r>
+        <w:t xml:space="preserve">KEKW</w:t>
       </w:r>
       <w:r>
         <w:t xml:space="preserve"/>

</xml_diff>

<commit_message>
rename files and some refactoring
</commit_message>
<xml_diff>
--- a/richtext.docx
+++ b/richtext.docx
@@ -124,76 +124,143 @@
       </w:r>
       <w:r>
         <w:rPr>
-          <w:color w:val="00FF02"/>
+          <w:u w:val="single"/>
         </w:rPr>
         <w:t xml:space="preserve">KEK</w:t>
       </w:r>
       <w:r>
+        <w:t xml:space="preserve"/>
+        <w:br/>
+        <w:t xml:space="preserve"/>
+      </w:r>
+      <w:r>
+        <w:t xml:space="preserve">Hello</w:t>
+      </w:r>
+      <w:r>
+        <w:t xml:space="preserve"/>
+        <w:br/>
+        <w:t xml:space="preserve"/>
+      </w:r>
+      <w:r>
+        <w:t xml:space="preserve">It's my string.</w:t>
+      </w:r>
+      <w:r>
+        <w:rPr>
+          <w:i/>
+        </w:rPr>
+        <w:t xml:space="preserve">So i can do</w:t>
+      </w:r>
+      <w:r>
+        <w:rPr>
+          <w:b/>
+        </w:rPr>
+        <w:t xml:space="preserve">Whatever I want</w:t>
+      </w:r>
+      <w:r>
         <w:t xml:space="preserve"> </w:t>
       </w:r>
       <w:r>
+        <w:rPr>
+          <w:u w:val="single"/>
+        </w:rPr>
+        <w:t xml:space="preserve">Whit it.</w:t>
+      </w:r>
+      <w:r>
+        <w:t xml:space="preserve"> </w:t>
+      </w:r>
+      <w:r>
+        <w:rPr>
+          <w:vertAlign w:val="superscript"/>
+        </w:rPr>
+        <w:t xml:space="preserve">But it has to be correct displayed</w:t>
+      </w:r>
+      <w:r>
+        <w:rPr>
+          <w:vertAlign w:val="subscript"/>
+        </w:rPr>
+        <w:t xml:space="preserve"> And Im doing my best.</w:t>
+      </w:r>
+      <w:r>
+        <w:t xml:space="preserve">KEKW</w:t>
+      </w:r>
+      <w:r>
         <w:t xml:space="preserve"/>
         <w:br/>
-        <w:t xml:space="preserve">Hello</w:t>
+        <w:t xml:space="preserve"/>
+      </w:r>
+      <w:r>
+        <w:t xml:space="preserve">   1. </w:t>
+      </w:r>
+      <w:r>
+        <w:t xml:space="preserve">1</w:t>
+      </w:r>
+      <w:r>
+        <w:t xml:space="preserve"/>
         <w:br/>
         <w:t xml:space="preserve"/>
       </w:r>
       <w:r>
-        <w:t xml:space="preserve">It's my string.</w:t>
-      </w:r>
-      <w:r>
-        <w:rPr>
-          <w:i/>
-        </w:rPr>
-        <w:t xml:space="preserve">So i can do</w:t>
-      </w:r>
-      <w:r>
-        <w:t xml:space="preserve"> </w:t>
-      </w:r>
-      <w:r>
-        <w:rPr>
-          <w:b/>
-        </w:rPr>
-        <w:t xml:space="preserve">Whatever I want</w:t>
-      </w:r>
-      <w:r>
-        <w:t xml:space="preserve"> </w:t>
-      </w:r>
-      <w:r>
-        <w:t xml:space="preserve"> </w:t>
-      </w:r>
-      <w:r>
-        <w:rPr>
-          <w:u w:val="single"/>
-        </w:rPr>
-        <w:t xml:space="preserve">Whit it.</w:t>
-      </w:r>
-      <w:r>
-        <w:t xml:space="preserve"> </w:t>
-      </w:r>
-      <w:r>
-        <w:t xml:space="preserve"> </w:t>
-      </w:r>
-      <w:r>
-        <w:rPr>
-          <w:vertAlign w:val="superscript"/>
-        </w:rPr>
-        <w:t xml:space="preserve">But it has to be correct displayed</w:t>
-      </w:r>
-      <w:r>
-        <w:t xml:space="preserve"> </w:t>
-      </w:r>
-      <w:r>
-        <w:rPr>
-          <w:vertAlign w:val="subscript"/>
-        </w:rPr>
-        <w:t xml:space="preserve"> And Im doing my best.</w:t>
-      </w:r>
-      <w:r>
-        <w:t xml:space="preserve"> </w:t>
-      </w:r>
-      <w:r>
-        <w:t xml:space="preserve">KEKW</w:t>
+        <w:t xml:space="preserve">   2. </w:t>
+      </w:r>
+      <w:r>
+        <w:t xml:space="preserve">4</w:t>
+      </w:r>
+      <w:r>
+        <w:t xml:space="preserve"/>
+        <w:br/>
+        <w:t xml:space="preserve"/>
+      </w:r>
+      <w:r>
+        <w:t xml:space="preserve">   3. </w:t>
+      </w:r>
+      <w:r>
+        <w:t xml:space="preserve">2</w:t>
+      </w:r>
+      <w:r>
+        <w:t xml:space="preserve"/>
+        <w:br/>
+        <w:t xml:space="preserve"/>
+      </w:r>
+      <w:r>
+        <w:t xml:space="preserve"/>
+        <w:br/>
+        <w:t xml:space="preserve"/>
+      </w:r>
+      <w:r>
+        <w:t xml:space="preserve">   · </w:t>
+      </w:r>
+      <w:r>
+        <w:t xml:space="preserve">1</w:t>
+      </w:r>
+      <w:r>
+        <w:t xml:space="preserve"/>
+        <w:br/>
+        <w:t xml:space="preserve"/>
+      </w:r>
+      <w:r>
+        <w:t xml:space="preserve">   · </w:t>
+      </w:r>
+      <w:r>
+        <w:t xml:space="preserve">4</w:t>
+      </w:r>
+      <w:r>
+        <w:t xml:space="preserve"/>
+        <w:br/>
+        <w:t xml:space="preserve"/>
+      </w:r>
+      <w:r>
+        <w:t xml:space="preserve">   · </w:t>
+      </w:r>
+      <w:r>
+        <w:t xml:space="preserve">2</w:t>
+      </w:r>
+      <w:r>
+        <w:t xml:space="preserve"/>
+        <w:br/>
+        <w:t xml:space="preserve"/>
+      </w:r>
+      <w:r>
+        <w:t xml:space="preserve">!DOCTYPE html</w:t>
       </w:r>
       <w:r>
         <w:t xml:space="preserve"/>

</xml_diff>

<commit_message>
added initiation file which is actually rendering
</commit_message>
<xml_diff>
--- a/richtext.docx
+++ b/richtext.docx
@@ -152,115 +152,9 @@
       </w:r>
       <w:r>
         <w:rPr>
-          <w:b/>
-        </w:rPr>
-        <w:t xml:space="preserve">Whatever I want</w:t>
-      </w:r>
-      <w:r>
-        <w:t xml:space="preserve"> </w:t>
-      </w:r>
-      <w:r>
-        <w:rPr>
           <w:u w:val="single"/>
         </w:rPr>
         <w:t xml:space="preserve">Whit it.</w:t>
-      </w:r>
-      <w:r>
-        <w:t xml:space="preserve"> </w:t>
-      </w:r>
-      <w:r>
-        <w:rPr>
-          <w:vertAlign w:val="superscript"/>
-        </w:rPr>
-        <w:t xml:space="preserve">But it has to be correct displayed</w:t>
-      </w:r>
-      <w:r>
-        <w:rPr>
-          <w:vertAlign w:val="subscript"/>
-        </w:rPr>
-        <w:t xml:space="preserve"> And Im doing my best.</w:t>
-      </w:r>
-      <w:r>
-        <w:t xml:space="preserve">KEKW</w:t>
-      </w:r>
-      <w:r>
-        <w:t xml:space="preserve"/>
-        <w:br/>
-        <w:t xml:space="preserve"/>
-      </w:r>
-      <w:r>
-        <w:t xml:space="preserve">   1. </w:t>
-      </w:r>
-      <w:r>
-        <w:t xml:space="preserve">1</w:t>
-      </w:r>
-      <w:r>
-        <w:t xml:space="preserve"/>
-        <w:br/>
-        <w:t xml:space="preserve"/>
-      </w:r>
-      <w:r>
-        <w:t xml:space="preserve">   2. </w:t>
-      </w:r>
-      <w:r>
-        <w:t xml:space="preserve">4</w:t>
-      </w:r>
-      <w:r>
-        <w:t xml:space="preserve"/>
-        <w:br/>
-        <w:t xml:space="preserve"/>
-      </w:r>
-      <w:r>
-        <w:t xml:space="preserve">   3. </w:t>
-      </w:r>
-      <w:r>
-        <w:t xml:space="preserve">2</w:t>
-      </w:r>
-      <w:r>
-        <w:t xml:space="preserve"/>
-        <w:br/>
-        <w:t xml:space="preserve"/>
-      </w:r>
-      <w:r>
-        <w:t xml:space="preserve"/>
-        <w:br/>
-        <w:t xml:space="preserve"/>
-      </w:r>
-      <w:r>
-        <w:t xml:space="preserve">   · </w:t>
-      </w:r>
-      <w:r>
-        <w:t xml:space="preserve">1</w:t>
-      </w:r>
-      <w:r>
-        <w:t xml:space="preserve"/>
-        <w:br/>
-        <w:t xml:space="preserve"/>
-      </w:r>
-      <w:r>
-        <w:t xml:space="preserve">   · </w:t>
-      </w:r>
-      <w:r>
-        <w:t xml:space="preserve">4</w:t>
-      </w:r>
-      <w:r>
-        <w:t xml:space="preserve"/>
-        <w:br/>
-        <w:t xml:space="preserve"/>
-      </w:r>
-      <w:r>
-        <w:t xml:space="preserve">   · </w:t>
-      </w:r>
-      <w:r>
-        <w:t xml:space="preserve">2</w:t>
-      </w:r>
-      <w:r>
-        <w:t xml:space="preserve"/>
-        <w:br/>
-        <w:t xml:space="preserve"/>
-      </w:r>
-      <w:r>
-        <w:t xml:space="preserve">!DOCTYPE html</w:t>
       </w:r>
       <w:r>
         <w:t xml:space="preserve"/>

</xml_diff>

<commit_message>
small fixes &nbsp. more to come
</commit_message>
<xml_diff>
--- a/richtext.docx
+++ b/richtext.docx
@@ -265,27 +265,24 @@
         <w:t xml:space="preserve">numbered-bold 1</w:t>
       </w:r>
       <w:r>
+        <w:t xml:space="preserve"/>
+        <w:br/>
+        <w:t xml:space="preserve"/>
+      </w:r>
+      <w:r>
+        <w:t xml:space="preserve"/>
+        <w:br/>
+        <w:t xml:space="preserve"/>
+      </w:r>
+      <w:r>
+        <w:t xml:space="preserve">   · </w:t>
+      </w:r>
+      <w:r>
         <w:rPr>
           <w:sz w:val="22"/>
           <w:szCs w:val="22"/>
           <w:b/>
         </w:rPr>
-        <w:t xml:space="preserve">br /</w:t>
-      </w:r>
-      <w:r>
-        <w:t xml:space="preserve"/>
-        <w:br/>
-        <w:t xml:space="preserve"/>
-      </w:r>
-      <w:r>
-        <w:t xml:space="preserve">   · </w:t>
-      </w:r>
-      <w:r>
-        <w:rPr>
-          <w:sz w:val="22"/>
-          <w:szCs w:val="22"/>
-          <w:b/>
-        </w:rPr>
         <w:t xml:space="preserve">numbered-bold 2</w:t>
       </w:r>
       <w:r>
@@ -310,12 +307,9 @@
         <w:t xml:space="preserve">super-number 1</w:t>
       </w:r>
       <w:r>
-        <w:rPr>
-          <w:sz w:val="22"/>
-          <w:szCs w:val="22"/>
-          <w:vertAlign w:val="superscript"/>
-        </w:rPr>
-        <w:t xml:space="preserve">br /</w:t>
+        <w:t xml:space="preserve"/>
+        <w:br/>
+        <w:t xml:space="preserve"/>
       </w:r>
       <w:r>
         <w:t xml:space="preserve"/>

</xml_diff>

<commit_message>
more german symbs, unordered folden lists, list initiation fixes
</commit_message>
<xml_diff>
--- a/richtext.docx
+++ b/richtext.docx
@@ -126,28 +126,286 @@
         <w:rPr>
           <w:sz w:val="22"/>
           <w:szCs w:val="22"/>
+        </w:rPr>
+        <w:t xml:space="preserve">Copy&amp;Paste-Text</w:t>
+      </w:r>
+      <w:r>
+        <w:t xml:space="preserve"/>
+        <w:br/>
+        <w:t xml:space="preserve"/>
+      </w:r>
+      <w:r>
+        <w:rPr>
+          <w:sz w:val="22"/>
+          <w:szCs w:val="22"/>
+        </w:rPr>
+        <w:t xml:space="preserve">Ich würde gerne einen längeren Text hier verfassen, aber wenn man nichts zu sagen hat, ist es so schwer, etwas zu schreiben. Ein Überschrift könnte vielleicht helfen.</w:t>
+      </w:r>
+      <w:r>
+        <w:t xml:space="preserve"/>
+        <w:br/>
+        <w:t xml:space="preserve"/>
+      </w:r>
+      <w:r>
+        <w:rPr>
+          <w:sz w:val="22"/>
+          <w:szCs w:val="22"/>
+        </w:rPr>
+        <w:t xml:space="preserve">                </w:t>
+      </w:r>
+      <w:r>
+        <w:rPr>
+          <w:sz w:val="22"/>
+          <w:szCs w:val="22"/>
+        </w:rPr>
+        <w:t xml:space="preserve">Oder auch nicht. Außerdem dies &amp; jenes. Und: "solches".</w:t>
+      </w:r>
+      <w:r>
+        <w:t xml:space="preserve"/>
+        <w:br/>
+        <w:t xml:space="preserve"/>
+      </w:r>
+      <w:r>
+        <w:rPr>
+          <w:sz w:val="22"/>
+          <w:szCs w:val="22"/>
+        </w:rPr>
+        <w:t xml:space="preserve"> </w:t>
+      </w:r>
+      <w:r>
+        <w:rPr>
+          <w:sz w:val="22"/>
+          <w:szCs w:val="22"/>
           <w:b/>
-          <w:u w:val="single"/>
-        </w:rPr>
-        <w:t xml:space="preserve">Heute definiert:</w:t>
-      </w:r>
-      <w:r>
-        <w:t xml:space="preserve"/>
-        <w:br/>
-        <w:t xml:space="preserve"/>
-      </w:r>
-      <w:r>
-        <w:t xml:space="preserve"/>
-        <w:br/>
-        <w:t xml:space="preserve"/>
-      </w:r>
-      <w:r>
-        <w:t xml:space="preserve"/>
-        <w:br/>
-        <w:t xml:space="preserve"/>
-      </w:r>
-      <w:r>
-        <w:t xml:space="preserve">   1. </w:t>
+        </w:rPr>
+        <w:t xml:space="preserve">Oder doch?</w:t>
+      </w:r>
+      <w:r>
+        <w:t xml:space="preserve"/>
+        <w:br/>
+        <w:t xml:space="preserve"/>
+      </w:r>
+      <w:r>
+        <w:rPr>
+          <w:sz w:val="22"/>
+          <w:szCs w:val="22"/>
+        </w:rPr>
+        <w:t xml:space="preserve"> </w:t>
+      </w:r>
+      <w:r>
+        <w:rPr>
+          <w:sz w:val="22"/>
+          <w:szCs w:val="22"/>
+        </w:rPr>
+        <w:t xml:space="preserve">Es gibt natürlich noch andere Möglichkeiten, z.B.:</w:t>
+      </w:r>
+      <w:r>
+        <w:t xml:space="preserve"/>
+        <w:br/>
+        <w:t xml:space="preserve"/>
+      </w:r>
+      <w:r>
+        <w:rPr>
+          <w:sz w:val="22"/>
+          <w:szCs w:val="22"/>
+        </w:rPr>
+        <w:t xml:space="preserve"> </w:t>
+      </w:r>
+      <w:r>
+        <w:t xml:space="preserve"/>
+        <w:br/>
+        <w:t xml:space="preserve"/>
+      </w:r>
+      <w:r>
+        <w:rPr>
+          <w:sz w:val="22"/>
+          <w:szCs w:val="22"/>
+        </w:rPr>
+        <w:t xml:space="preserve"> </w:t>
+      </w:r>
+      <w:r>
+        <w:t xml:space="preserve">    1. </w:t>
+      </w:r>
+      <w:r>
+        <w:rPr>
+          <w:sz w:val="22"/>
+          <w:szCs w:val="22"/>
+        </w:rPr>
+        <w:t xml:space="preserve">Texte</w:t>
+      </w:r>
+      <w:r>
+        <w:t xml:space="preserve"/>
+        <w:br/>
+        <w:t xml:space="preserve"/>
+      </w:r>
+      <w:r>
+        <w:rPr>
+          <w:sz w:val="22"/>
+          <w:szCs w:val="22"/>
+        </w:rPr>
+        <w:t xml:space="preserve"> </w:t>
+      </w:r>
+      <w:r>
+        <w:t xml:space="preserve">    2. </w:t>
+      </w:r>
+      <w:r>
+        <w:rPr>
+          <w:sz w:val="22"/>
+          <w:szCs w:val="22"/>
+        </w:rPr>
+        <w:t xml:space="preserve">Zahlen</w:t>
+      </w:r>
+      <w:r>
+        <w:t xml:space="preserve"/>
+        <w:br/>
+        <w:t xml:space="preserve"/>
+      </w:r>
+      <w:r>
+        <w:rPr>
+          <w:sz w:val="22"/>
+          <w:szCs w:val="22"/>
+        </w:rPr>
+        <w:t xml:space="preserve"> </w:t>
+      </w:r>
+      <w:r>
+        <w:t xml:space="preserve">    3. </w:t>
+      </w:r>
+      <w:r>
+        <w:rPr>
+          <w:sz w:val="22"/>
+          <w:szCs w:val="22"/>
+        </w:rPr>
+        <w:t xml:space="preserve">Worte</w:t>
+      </w:r>
+      <w:r>
+        <w:t xml:space="preserve"/>
+        <w:br/>
+        <w:t xml:space="preserve"/>
+      </w:r>
+      <w:r>
+        <w:rPr>
+          <w:sz w:val="22"/>
+          <w:szCs w:val="22"/>
+        </w:rPr>
+        <w:t xml:space="preserve"> </w:t>
+      </w:r>
+      <w:r>
+        <w:t xml:space="preserve"/>
+        <w:br/>
+        <w:t xml:space="preserve"/>
+      </w:r>
+      <w:r>
+        <w:rPr>
+          <w:sz w:val="22"/>
+          <w:szCs w:val="22"/>
+        </w:rPr>
+        <w:t xml:space="preserve"> </w:t>
+      </w:r>
+      <w:r>
+        <w:t xml:space="preserve">    4. </w:t>
+      </w:r>
+      <w:r>
+        <w:rPr>
+          <w:sz w:val="22"/>
+          <w:szCs w:val="22"/>
+        </w:rPr>
+        <w:t xml:space="preserve">Sonstiges</w:t>
+      </w:r>
+      <w:r>
+        <w:t xml:space="preserve"/>
+        <w:br/>
+        <w:t xml:space="preserve"/>
+      </w:r>
+      <w:r>
+        <w:rPr>
+          <w:sz w:val="22"/>
+          <w:szCs w:val="22"/>
+        </w:rPr>
+        <w:t xml:space="preserve"> </w:t>
+      </w:r>
+      <w:r>
+        <w:t xml:space="preserve">    5. </w:t>
+      </w:r>
+      <w:r>
+        <w:rPr>
+          <w:sz w:val="22"/>
+          <w:szCs w:val="22"/>
+        </w:rPr>
+        <w:t xml:space="preserve">Anderes</w:t>
+      </w:r>
+      <w:r>
+        <w:t xml:space="preserve"/>
+        <w:br/>
+        <w:t xml:space="preserve"/>
+      </w:r>
+      <w:r>
+        <w:rPr>
+          <w:sz w:val="22"/>
+          <w:szCs w:val="22"/>
+        </w:rPr>
+        <w:t xml:space="preserve"> </w:t>
+      </w:r>
+      <w:r>
+        <w:t xml:space="preserve">    6. </w:t>
+      </w:r>
+      <w:r>
+        <w:rPr>
+          <w:sz w:val="22"/>
+          <w:szCs w:val="22"/>
+        </w:rPr>
+        <w:t xml:space="preserve">Diverses</w:t>
+      </w:r>
+      <w:r>
+        <w:t xml:space="preserve"/>
+        <w:br/>
+        <w:t xml:space="preserve"/>
+      </w:r>
+      <w:r>
+        <w:rPr>
+          <w:sz w:val="22"/>
+          <w:szCs w:val="22"/>
+        </w:rPr>
+        <w:t xml:space="preserve"> </w:t>
+      </w:r>
+      <w:r>
+        <w:rPr>
+          <w:sz w:val="22"/>
+          <w:szCs w:val="22"/>
+        </w:rPr>
+        <w:t xml:space="preserve"> </w:t>
+      </w:r>
+      <w:r>
+        <w:rPr>
+          <w:sz w:val="22"/>
+          <w:szCs w:val="22"/>
+        </w:rPr>
+        <w:t xml:space="preserve">und nicht zu vergessen ganze Sätze</w:t>
+      </w:r>
+      <w:r>
+        <w:t xml:space="preserve"/>
+        <w:br/>
+        <w:t xml:space="preserve"/>
+      </w:r>
+      <w:r>
+        <w:rPr>
+          <w:sz w:val="22"/>
+          <w:szCs w:val="22"/>
+        </w:rPr>
+        <w:t xml:space="preserve"> </w:t>
+      </w:r>
+      <w:r>
+        <w:rPr>
+          <w:sz w:val="22"/>
+          <w:szCs w:val="22"/>
+        </w:rPr>
+        <w:t xml:space="preserve"> </w:t>
+      </w:r>
+      <w:r>
+        <w:rPr>
+          <w:sz w:val="22"/>
+          <w:szCs w:val="22"/>
+        </w:rPr>
+        <w:t xml:space="preserve">Aber hilft das </w:t>
       </w:r>
       <w:r>
         <w:rPr>
@@ -155,42 +413,290 @@
           <w:szCs w:val="22"/>
           <w:b/>
         </w:rPr>
-        <w:t xml:space="preserve">Ziel 1: </w:t>
-      </w:r>
-      <w:r>
-        <w:rPr>
-          <w:sz w:val="22"/>
-          <w:szCs w:val="22"/>
-        </w:rPr>
-        <w:t xml:space="preserve">besser werden</w:t>
-      </w:r>
-      <w:r>
-        <w:t xml:space="preserve"/>
-        <w:br/>
-        <w:t xml:space="preserve"/>
-      </w:r>
-      <w:r>
-        <w:t xml:space="preserve">   2. </w:t>
-      </w:r>
-      <w:r>
-        <w:rPr>
-          <w:sz w:val="22"/>
-          <w:szCs w:val="22"/>
-        </w:rPr>
-        <w:t xml:space="preserve">Ziel 2: noch besser sein</w:t>
-      </w:r>
-      <w:r>
-        <w:t xml:space="preserve"/>
-        <w:br/>
-        <w:t xml:space="preserve"/>
-      </w:r>
-      <w:r>
-        <w:rPr>
-          <w:sz w:val="22"/>
-          <w:szCs w:val="22"/>
-          <w:b/>
-        </w:rPr>
-        <w:t xml:space="preserve">Ja, das ist unser Ziel.</w:t>
+        <w:t xml:space="preserve">irgendwem</w:t>
+      </w:r>
+      <w:r>
+        <w:rPr>
+          <w:sz w:val="22"/>
+          <w:szCs w:val="22"/>
+        </w:rPr>
+        <w:t xml:space="preserve">? Vielleicht, </w:t>
+      </w:r>
+      <w:r>
+        <w:rPr>
+          <w:sz w:val="22"/>
+          <w:szCs w:val="22"/>
+          <w:i/>
+        </w:rPr>
+        <w:t xml:space="preserve">vielleicht</w:t>
+      </w:r>
+      <w:r>
+        <w:rPr>
+          <w:sz w:val="22"/>
+          <w:szCs w:val="22"/>
+        </w:rPr>
+        <w:t xml:space="preserve"> auch nicht. Man weiß es nicht. Aber solche Texte sind schon nicht ohne. </w:t>
+      </w:r>
+      <w:r>
+        <w:rPr>
+          <w:sz w:val="22"/>
+          <w:szCs w:val="22"/>
+        </w:rPr>
+        <w:t xml:space="preserve">u</w:t>
+      </w:r>
+      <w:r>
+        <w:rPr>
+          <w:sz w:val="22"/>
+          <w:szCs w:val="22"/>
+        </w:rPr>
+        <w:t xml:space="preserve">Vor allem</w:t>
+      </w:r>
+      <w:r>
+        <w:rPr>
+          <w:sz w:val="22"/>
+          <w:szCs w:val="22"/>
+        </w:rPr>
+        <w:t xml:space="preserve">/u</w:t>
+      </w:r>
+      <w:r>
+        <w:rPr>
+          <w:sz w:val="22"/>
+          <w:szCs w:val="22"/>
+        </w:rPr>
+        <w:t xml:space="preserve"> nicht ohne Fehler.</w:t>
+      </w:r>
+      <w:r>
+        <w:t xml:space="preserve"/>
+        <w:br/>
+        <w:t xml:space="preserve"/>
+      </w:r>
+      <w:r>
+        <w:rPr>
+          <w:sz w:val="22"/>
+          <w:szCs w:val="22"/>
+        </w:rPr>
+        <w:t xml:space="preserve"> </w:t>
+      </w:r>
+      <w:r>
+        <w:t xml:space="preserve"/>
+        <w:br/>
+        <w:t xml:space="preserve"/>
+      </w:r>
+      <w:r>
+        <w:rPr>
+          <w:sz w:val="22"/>
+          <w:szCs w:val="22"/>
+        </w:rPr>
+        <w:t xml:space="preserve"> </w:t>
+      </w:r>
+      <w:r>
+        <w:t xml:space="preserve">    · </w:t>
+      </w:r>
+      <w:r>
+        <w:rPr>
+          <w:sz w:val="22"/>
+          <w:szCs w:val="22"/>
+        </w:rPr>
+        <w:t xml:space="preserve">Hier zur Auswahl</w:t>
+      </w:r>
+      <w:r>
+        <w:t xml:space="preserve"/>
+        <w:br/>
+        <w:t xml:space="preserve"/>
+      </w:r>
+      <w:r>
+        <w:rPr>
+          <w:sz w:val="22"/>
+          <w:szCs w:val="22"/>
+        </w:rPr>
+        <w:t xml:space="preserve"> </w:t>
+      </w:r>
+      <w:r>
+        <w:rPr>
+          <w:sz w:val="22"/>
+          <w:szCs w:val="22"/>
+        </w:rPr>
+        <w:t xml:space="preserve"> </w:t>
+      </w:r>
+      <w:r>
+        <w:t xml:space="preserve">        · </w:t>
+      </w:r>
+      <w:r>
+        <w:rPr>
+          <w:sz w:val="22"/>
+          <w:szCs w:val="22"/>
+        </w:rPr>
+        <w:t xml:space="preserve">Fehler 1</w:t>
+      </w:r>
+      <w:r>
+        <w:t xml:space="preserve"/>
+        <w:br/>
+        <w:t xml:space="preserve"/>
+      </w:r>
+      <w:r>
+        <w:rPr>
+          <w:sz w:val="22"/>
+          <w:szCs w:val="22"/>
+        </w:rPr>
+        <w:t xml:space="preserve"> </w:t>
+      </w:r>
+      <w:r>
+        <w:t xml:space="preserve">        · </w:t>
+      </w:r>
+      <w:r>
+        <w:rPr>
+          <w:sz w:val="22"/>
+          <w:szCs w:val="22"/>
+        </w:rPr>
+        <w:t xml:space="preserve">Fehler 2</w:t>
+      </w:r>
+      <w:r>
+        <w:t xml:space="preserve"/>
+        <w:br/>
+        <w:t xml:space="preserve"/>
+      </w:r>
+      <w:r>
+        <w:rPr>
+          <w:sz w:val="22"/>
+          <w:szCs w:val="22"/>
+        </w:rPr>
+        <w:t xml:space="preserve"> </w:t>
+      </w:r>
+      <w:r>
+        <w:t xml:space="preserve">        · </w:t>
+      </w:r>
+      <w:r>
+        <w:rPr>
+          <w:sz w:val="22"/>
+          <w:szCs w:val="22"/>
+        </w:rPr>
+        <w:t xml:space="preserve">Fehler 3</w:t>
+      </w:r>
+      <w:r>
+        <w:t xml:space="preserve"/>
+        <w:br/>
+        <w:t xml:space="preserve"/>
+      </w:r>
+      <w:r>
+        <w:rPr>
+          <w:sz w:val="22"/>
+          <w:szCs w:val="22"/>
+        </w:rPr>
+        <w:t xml:space="preserve"> </w:t>
+      </w:r>
+      <w:r>
+        <w:rPr>
+          <w:sz w:val="22"/>
+          <w:szCs w:val="22"/>
+        </w:rPr>
+        <w:t xml:space="preserve"> </w:t>
+      </w:r>
+      <w:r>
+        <w:t xml:space="preserve">    · </w:t>
+      </w:r>
+      <w:r>
+        <w:rPr>
+          <w:sz w:val="22"/>
+          <w:szCs w:val="22"/>
+        </w:rPr>
+        <w:t xml:space="preserve">Und sonstige Korrekturen</w:t>
+      </w:r>
+      <w:r>
+        <w:t xml:space="preserve"/>
+        <w:br/>
+        <w:t xml:space="preserve"/>
+      </w:r>
+      <w:r>
+        <w:rPr>
+          <w:sz w:val="22"/>
+          <w:szCs w:val="22"/>
+        </w:rPr>
+        <w:t xml:space="preserve"> </w:t>
+      </w:r>
+      <w:r>
+        <w:t xml:space="preserve">    · </w:t>
+      </w:r>
+      <w:r>
+        <w:rPr>
+          <w:sz w:val="22"/>
+          <w:szCs w:val="22"/>
+        </w:rPr>
+        <w:t xml:space="preserve">Notwendigkeiten</w:t>
+      </w:r>
+      <w:r>
+        <w:t xml:space="preserve"/>
+        <w:br/>
+        <w:t xml:space="preserve"/>
+      </w:r>
+      <w:r>
+        <w:rPr>
+          <w:sz w:val="22"/>
+          <w:szCs w:val="22"/>
+        </w:rPr>
+        <w:t xml:space="preserve"> </w:t>
+      </w:r>
+      <w:r>
+        <w:rPr>
+          <w:sz w:val="22"/>
+          <w:szCs w:val="22"/>
+        </w:rPr>
+        <w:t xml:space="preserve"> </w:t>
+      </w:r>
+      <w:r>
+        <w:rPr>
+          <w:sz w:val="22"/>
+          <w:szCs w:val="22"/>
+        </w:rPr>
+        <w:t xml:space="preserve">CO</w:t>
+      </w:r>
+      <w:r>
+        <w:rPr>
+          <w:sz w:val="22"/>
+          <w:szCs w:val="22"/>
+          <w:vertAlign w:val="superscript"/>
+        </w:rPr>
+        <w:t xml:space="preserve">2</w:t>
+      </w:r>
+      <w:r>
+        <w:rPr>
+          <w:sz w:val="22"/>
+          <w:szCs w:val="22"/>
+        </w:rPr>
+        <w:t xml:space="preserve">-Emissionen. Man könnte daraus natürlich auch Fußnoten machen.</w:t>
+      </w:r>
+      <w:r>
+        <w:t xml:space="preserve"/>
+        <w:br/>
+        <w:t xml:space="preserve"/>
+      </w:r>
+      <w:r>
+        <w:rPr>
+          <w:sz w:val="22"/>
+          <w:szCs w:val="22"/>
+        </w:rPr>
+        <w:t xml:space="preserve"> </w:t>
+      </w:r>
+      <w:r>
+        <w:rPr>
+          <w:sz w:val="22"/>
+          <w:szCs w:val="22"/>
+        </w:rPr>
+        <w:t xml:space="preserve">Oder andere CO</w:t>
+      </w:r>
+      <w:r>
+        <w:rPr>
+          <w:sz w:val="22"/>
+          <w:szCs w:val="22"/>
+          <w:vertAlign w:val="subscript"/>
+        </w:rPr>
+        <w:t xml:space="preserve">x</w:t>
+      </w:r>
+      <w:r>
+        <w:rPr>
+          <w:sz w:val="22"/>
+          <w:szCs w:val="22"/>
+        </w:rPr>
+        <w:t xml:space="preserve">-Sachen.</w:t>
       </w:r>
       <w:r>
         <w:t xml:space="preserve"/>

</xml_diff>